<commit_message>
Implementierungsplan angepasst. Protokoll erweitert.
</commit_message>
<xml_diff>
--- a/3-Implementierung/0-Ressourcen/2019-07-18 - Teamtreffen - Discord/2019-07-18 - Teamtreffen - Discord.docx
+++ b/3-Implementierung/0-Ressourcen/2019-07-18 - Teamtreffen - Discord/2019-07-18 - Teamtreffen - Discord.docx
@@ -112,24 +112,14 @@
                             <w:r>
                               <w:t xml:space="preserve">Abbildung </w:t>
                             </w:r>
-                            <w:r>
-                              <w:fldChar w:fldCharType="begin"/>
-                            </w:r>
-                            <w:r>
-                              <w:instrText xml:space="preserve"> SEQ Abbildung \* ARABIC </w:instrText>
-                            </w:r>
-                            <w:r>
-                              <w:fldChar w:fldCharType="separate"/>
-                            </w:r>
-                            <w:r>
-                              <w:rPr>
-                                <w:noProof/>
-                              </w:rPr>
-                              <w:t>1</w:t>
-                            </w:r>
-                            <w:r>
-                              <w:fldChar w:fldCharType="end"/>
-                            </w:r>
+                            <w:fldSimple w:instr=" SEQ Abbildung \* ARABIC ">
+                              <w:r>
+                                <w:rPr>
+                                  <w:noProof/>
+                                </w:rPr>
+                                <w:t>1</w:t>
+                              </w:r>
+                            </w:fldSimple>
                             <w:r>
                               <w:t xml:space="preserve">: Die Richtige Auswahl in der </w:t>
                             </w:r>
@@ -183,24 +173,14 @@
                       <w:r>
                         <w:t xml:space="preserve">Abbildung </w:t>
                       </w:r>
-                      <w:r>
-                        <w:fldChar w:fldCharType="begin"/>
-                      </w:r>
-                      <w:r>
-                        <w:instrText xml:space="preserve"> SEQ Abbildung \* ARABIC </w:instrText>
-                      </w:r>
-                      <w:r>
-                        <w:fldChar w:fldCharType="separate"/>
-                      </w:r>
-                      <w:r>
-                        <w:rPr>
-                          <w:noProof/>
-                        </w:rPr>
-                        <w:t>1</w:t>
-                      </w:r>
-                      <w:r>
-                        <w:fldChar w:fldCharType="end"/>
-                      </w:r>
+                      <w:fldSimple w:instr=" SEQ Abbildung \* ARABIC ">
+                        <w:r>
+                          <w:rPr>
+                            <w:noProof/>
+                          </w:rPr>
+                          <w:t>1</w:t>
+                        </w:r>
+                      </w:fldSimple>
                       <w:r>
                         <w:t xml:space="preserve">: Die Richtige Auswahl in der </w:t>
                       </w:r>
@@ -319,6 +299,68 @@
         <w:br/>
         <w:t>Dort gibt es im unteren Bereich eine entsprechende Auswahl</w:t>
       </w:r>
+    </w:p>
+    <w:p>
+      <w:pPr>
+        <w:pStyle w:val="berschrift2"/>
+        <w:ind w:left="708" w:hanging="708"/>
+        <w:rPr>
+          <w:lang w:val="en-US"/>
+        </w:rPr>
+      </w:pPr>
+      <w:r>
+        <w:rPr>
+          <w:lang w:val="en-US"/>
+        </w:rPr>
+        <w:t>David</w:t>
+      </w:r>
+    </w:p>
+    <w:p>
+      <w:r>
+        <w:t>Test für das Mod</w:t>
+      </w:r>
+      <w:r>
+        <w:t xml:space="preserve">el geschrieben. Weitere Implementierungen eingefügt. </w:t>
+      </w:r>
+      <w:proofErr w:type="spellStart"/>
+      <w:r>
+        <w:t>Yaml</w:t>
+      </w:r>
+      <w:proofErr w:type="spellEnd"/>
+      <w:r>
+        <w:t xml:space="preserve"> Parser implementiert.</w:t>
+      </w:r>
+      <w:r>
+        <w:t xml:space="preserve"> </w:t>
+      </w:r>
+      <w:proofErr w:type="spellStart"/>
+      <w:r>
+        <w:t>Yaml</w:t>
+      </w:r>
+      <w:proofErr w:type="spellEnd"/>
+      <w:r>
+        <w:t xml:space="preserve"> File zum Einlesen geschrieben.</w:t>
+      </w:r>
+    </w:p>
+    <w:p>
+      <w:pPr>
+        <w:pStyle w:val="berschrift2"/>
+        <w:ind w:left="708" w:hanging="708"/>
+      </w:pPr>
+      <w:r>
+        <w:t>Jan</w:t>
+      </w:r>
+    </w:p>
+    <w:p>
+      <w:r>
+        <w:t>Main Klasse implementiert als Stub.</w:t>
+      </w:r>
+      <w:r>
+        <w:t xml:space="preserve"> </w:t>
+      </w:r>
+      <w:r>
+        <w:t>Die Entwurfsentscheidungen im Backend implementiert.</w:t>
+      </w:r>
       <w:bookmarkStart w:id="0" w:name="_GoBack"/>
       <w:bookmarkEnd w:id="0"/>
     </w:p>
@@ -328,34 +370,48 @@
         <w:ind w:left="708" w:hanging="708"/>
       </w:pPr>
       <w:r>
-        <w:t>David</w:t>
+        <w:t>Leon</w:t>
       </w:r>
     </w:p>
     <w:p>
+      <w:r>
+        <w:t>GUI von MS2 implementiert.</w:t>
+      </w:r>
+      <w:r>
+        <w:t xml:space="preserve"> D</w:t>
+      </w:r>
+      <w:r>
+        <w:t>ie von MS1 werden noch von Leon implementiert.</w:t>
+      </w:r>
+      <w:r>
+        <w:t xml:space="preserve"> </w:t>
+      </w:r>
+      <w:proofErr w:type="spellStart"/>
+      <w:r>
+        <w:t>Yaml</w:t>
+      </w:r>
+      <w:proofErr w:type="spellEnd"/>
+      <w:r>
+        <w:t xml:space="preserve"> Files werden von Leon, Linus und David überarbeitet.</w:t>
+      </w:r>
+    </w:p>
+    <w:p>
       <w:pPr>
         <w:pStyle w:val="berschrift2"/>
         <w:ind w:left="708" w:hanging="708"/>
       </w:pPr>
       <w:r>
-        <w:t>Jan</w:t>
+        <w:t>Linus</w:t>
       </w:r>
     </w:p>
     <w:p>
-      <w:pPr>
-        <w:pStyle w:val="berschrift2"/>
-        <w:ind w:left="708" w:hanging="708"/>
-      </w:pPr>
-      <w:r>
-        <w:t>Leon</w:t>
-      </w:r>
-    </w:p>
-    <w:p>
-      <w:pPr>
-        <w:pStyle w:val="berschrift2"/>
-        <w:ind w:left="708" w:hanging="708"/>
-      </w:pPr>
-      <w:r>
-        <w:t>Linus</w:t>
+      <w:proofErr w:type="spellStart"/>
+      <w:r>
+        <w:t>Yaml</w:t>
+      </w:r>
+      <w:proofErr w:type="spellEnd"/>
+      <w:r>
+        <w:t xml:space="preserve"> Parser implementiert.</w:t>
       </w:r>
     </w:p>
     <w:sectPr>

</xml_diff>

<commit_message>
Protokoll geschrieben. Implementierungsplan angepasst.
</commit_message>
<xml_diff>
--- a/3-Implementierung/0-Ressourcen/2019-07-18 - Teamtreffen - Discord/2019-07-18 - Teamtreffen - Discord.docx
+++ b/3-Implementierung/0-Ressourcen/2019-07-18 - Teamtreffen - Discord/2019-07-18 - Teamtreffen - Discord.docx
@@ -19,16 +19,17 @@
         <w:t>Merging</w:t>
       </w:r>
       <w:proofErr w:type="spellEnd"/>
+      <w:r>
+        <w:t>-Konflikten</w:t>
+      </w:r>
     </w:p>
     <w:p>
       <w:r>
         <w:t xml:space="preserve">Es ist ein Problem durch das </w:t>
       </w:r>
-      <w:proofErr w:type="spellStart"/>
-      <w:r>
-        <w:t>Umbennen</w:t>
-      </w:r>
-      <w:proofErr w:type="spellEnd"/>
+      <w:r>
+        <w:t>Umbenennen</w:t>
+      </w:r>
       <w:r>
         <w:t xml:space="preserve"> der Packages entstanden, welches sich jetzt gelöst hat.</w:t>
       </w:r>
@@ -36,7 +37,6 @@
     <w:p>
       <w:pPr>
         <w:pStyle w:val="berschrift2"/>
-        <w:ind w:left="708" w:hanging="708"/>
       </w:pPr>
       <w:r>
         <w:t>Stefan</w:t>
@@ -112,14 +112,36 @@
                             <w:r>
                               <w:t xml:space="preserve">Abbildung </w:t>
                             </w:r>
-                            <w:fldSimple w:instr=" SEQ Abbildung \* ARABIC ">
-                              <w:r>
-                                <w:rPr>
-                                  <w:noProof/>
-                                </w:rPr>
-                                <w:t>1</w:t>
-                              </w:r>
-                            </w:fldSimple>
+                            <w:r>
+                              <w:rPr>
+                                <w:noProof/>
+                              </w:rPr>
+                              <w:fldChar w:fldCharType="begin"/>
+                            </w:r>
+                            <w:r>
+                              <w:rPr>
+                                <w:noProof/>
+                              </w:rPr>
+                              <w:instrText xml:space="preserve"> SEQ Abbildung \* ARABIC </w:instrText>
+                            </w:r>
+                            <w:r>
+                              <w:rPr>
+                                <w:noProof/>
+                              </w:rPr>
+                              <w:fldChar w:fldCharType="separate"/>
+                            </w:r>
+                            <w:r>
+                              <w:rPr>
+                                <w:noProof/>
+                              </w:rPr>
+                              <w:t>1</w:t>
+                            </w:r>
+                            <w:r>
+                              <w:rPr>
+                                <w:noProof/>
+                              </w:rPr>
+                              <w:fldChar w:fldCharType="end"/>
+                            </w:r>
                             <w:r>
                               <w:t xml:space="preserve">: Die Richtige Auswahl in der </w:t>
                             </w:r>
@@ -173,14 +195,36 @@
                       <w:r>
                         <w:t xml:space="preserve">Abbildung </w:t>
                       </w:r>
-                      <w:fldSimple w:instr=" SEQ Abbildung \* ARABIC ">
-                        <w:r>
-                          <w:rPr>
-                            <w:noProof/>
-                          </w:rPr>
-                          <w:t>1</w:t>
-                        </w:r>
-                      </w:fldSimple>
+                      <w:r>
+                        <w:rPr>
+                          <w:noProof/>
+                        </w:rPr>
+                        <w:fldChar w:fldCharType="begin"/>
+                      </w:r>
+                      <w:r>
+                        <w:rPr>
+                          <w:noProof/>
+                        </w:rPr>
+                        <w:instrText xml:space="preserve"> SEQ Abbildung \* ARABIC </w:instrText>
+                      </w:r>
+                      <w:r>
+                        <w:rPr>
+                          <w:noProof/>
+                        </w:rPr>
+                        <w:fldChar w:fldCharType="separate"/>
+                      </w:r>
+                      <w:r>
+                        <w:rPr>
+                          <w:noProof/>
+                        </w:rPr>
+                        <w:t>1</w:t>
+                      </w:r>
+                      <w:r>
+                        <w:rPr>
+                          <w:noProof/>
+                        </w:rPr>
+                        <w:fldChar w:fldCharType="end"/>
+                      </w:r>
                       <w:r>
                         <w:t xml:space="preserve">: Die Richtige Auswahl in der </w:t>
                       </w:r>
@@ -303,24 +347,126 @@
     <w:p>
       <w:pPr>
         <w:pStyle w:val="berschrift2"/>
-        <w:ind w:left="708" w:hanging="708"/>
+      </w:pPr>
+      <w:r>
+        <w:t>David</w:t>
+      </w:r>
+    </w:p>
+    <w:p>
+      <w:r>
+        <w:t>Test für das Mod</w:t>
+      </w:r>
+      <w:r>
+        <w:t xml:space="preserve">el geschrieben. Weitere Implementierungen eingefügt. </w:t>
+      </w:r>
+      <w:proofErr w:type="spellStart"/>
+      <w:r>
+        <w:t>Yaml</w:t>
+      </w:r>
+      <w:proofErr w:type="spellEnd"/>
+      <w:r>
+        <w:t xml:space="preserve"> Parser implementiert.</w:t>
+      </w:r>
+      <w:r>
+        <w:t xml:space="preserve"> </w:t>
+      </w:r>
+      <w:proofErr w:type="spellStart"/>
+      <w:r>
+        <w:t>Yaml</w:t>
+      </w:r>
+      <w:proofErr w:type="spellEnd"/>
+      <w:r>
+        <w:t xml:space="preserve"> File zum Einlesen geschrieben.</w:t>
+      </w:r>
+    </w:p>
+    <w:p>
+      <w:pPr>
+        <w:pStyle w:val="berschrift2"/>
+      </w:pPr>
+      <w:r>
+        <w:t>Jan</w:t>
+      </w:r>
+    </w:p>
+    <w:p>
+      <w:r>
+        <w:t>Main Klasse implementiert als Stub.</w:t>
+      </w:r>
+      <w:r>
+        <w:t xml:space="preserve"> </w:t>
+      </w:r>
+      <w:r>
+        <w:t>Die Entwurfsentscheidungen im Backend implementiert.</w:t>
+      </w:r>
+    </w:p>
+    <w:p>
+      <w:pPr>
+        <w:pStyle w:val="berschrift2"/>
+      </w:pPr>
+      <w:r>
+        <w:t>Leon</w:t>
+      </w:r>
+    </w:p>
+    <w:p>
+      <w:r>
+        <w:t>GUI von MS2 implementiert.</w:t>
+      </w:r>
+      <w:r>
+        <w:t xml:space="preserve"> D</w:t>
+      </w:r>
+      <w:r>
+        <w:t>ie von MS1 werden noch von Leon implementiert.</w:t>
+      </w:r>
+      <w:r>
+        <w:t xml:space="preserve"> </w:t>
+      </w:r>
+      <w:proofErr w:type="spellStart"/>
+      <w:r>
+        <w:t>Yaml</w:t>
+      </w:r>
+      <w:proofErr w:type="spellEnd"/>
+      <w:r>
+        <w:t xml:space="preserve"> Files werden von Leon, Linus und David überarbeitet.</w:t>
+      </w:r>
+    </w:p>
+    <w:p>
+      <w:pPr>
+        <w:pStyle w:val="berschrift2"/>
+      </w:pPr>
+      <w:r>
+        <w:t>Linus</w:t>
+      </w:r>
+    </w:p>
+    <w:p>
+      <w:proofErr w:type="spellStart"/>
+      <w:r>
+        <w:t>Yaml</w:t>
+      </w:r>
+      <w:proofErr w:type="spellEnd"/>
+      <w:r>
+        <w:t xml:space="preserve"> Parser implementiert.</w:t>
+      </w:r>
+      <w:r>
+        <w:t xml:space="preserve"> </w:t>
+      </w:r>
+      <w:r>
         <w:rPr>
           <w:lang w:val="en-US"/>
         </w:rPr>
-      </w:pPr>
+        <w:t xml:space="preserve">CSV service </w:t>
+      </w:r>
+      <w:proofErr w:type="spellStart"/>
       <w:r>
         <w:rPr>
           <w:lang w:val="en-US"/>
         </w:rPr>
-        <w:t>David</w:t>
-      </w:r>
-    </w:p>
-    <w:p>
-      <w:r>
-        <w:t>Test für das Mod</w:t>
-      </w:r>
-      <w:r>
-        <w:t xml:space="preserve">el geschrieben. Weitere Implementierungen eingefügt. </w:t>
+        <w:t>implementiert</w:t>
+      </w:r>
+      <w:proofErr w:type="spellEnd"/>
+      <w:r>
+        <w:rPr>
+          <w:lang w:val="en-US"/>
+        </w:rPr>
+        <w:t xml:space="preserve">. </w:t>
       </w:r>
       <w:proofErr w:type="spellStart"/>
       <w:r>
@@ -328,38 +474,173 @@
       </w:r>
       <w:proofErr w:type="spellEnd"/>
       <w:r>
-        <w:t xml:space="preserve"> Parser implementiert.</w:t>
-      </w:r>
-      <w:r>
         <w:t xml:space="preserve"> </w:t>
       </w:r>
       <w:proofErr w:type="spellStart"/>
       <w:r>
+        <w:t>service</w:t>
+      </w:r>
+      <w:proofErr w:type="spellEnd"/>
+      <w:r>
+        <w:t xml:space="preserve"> kann </w:t>
+      </w:r>
+      <w:proofErr w:type="spellStart"/>
+      <w:r>
         <w:t>Yaml</w:t>
       </w:r>
       <w:proofErr w:type="spellEnd"/>
       <w:r>
-        <w:t xml:space="preserve"> File zum Einlesen geschrieben.</w:t>
+        <w:t xml:space="preserve"> Files einlesen</w:t>
+      </w:r>
+      <w:r>
+        <w:t xml:space="preserve">. </w:t>
+      </w:r>
+      <w:proofErr w:type="spellStart"/>
+      <w:r>
+        <w:t>Png</w:t>
+      </w:r>
+      <w:proofErr w:type="spellEnd"/>
+      <w:r>
+        <w:t xml:space="preserve"> </w:t>
+      </w:r>
+      <w:proofErr w:type="spellStart"/>
+      <w:r>
+        <w:t>service</w:t>
+      </w:r>
+      <w:proofErr w:type="spellEnd"/>
+      <w:r>
+        <w:t xml:space="preserve"> implementiert.</w:t>
+      </w:r>
+      <w:r>
+        <w:t xml:space="preserve"> Überflüssige Interfaces gelöscht.</w:t>
+      </w:r>
+    </w:p>
+    <w:p>
+      <w:r>
+        <w:t>[</w:t>
+      </w:r>
+      <w:r>
+        <w:t>Interface Lösch-Diskussion</w:t>
+      </w:r>
+      <w:r>
+        <w:t>]</w:t>
+      </w:r>
+    </w:p>
+    <w:p>
+      <w:pPr>
+        <w:pStyle w:val="berschrift1"/>
+      </w:pPr>
+      <w:r>
+        <w:t>Fragen</w:t>
       </w:r>
     </w:p>
     <w:p>
       <w:pPr>
         <w:pStyle w:val="berschrift2"/>
-        <w:ind w:left="708" w:hanging="708"/>
-      </w:pPr>
-      <w:r>
-        <w:t>Jan</w:t>
-      </w:r>
-    </w:p>
-    <w:p>
-      <w:r>
-        <w:t>Main Klasse implementiert als Stub.</w:t>
-      </w:r>
-      <w:r>
-        <w:t xml:space="preserve"> </w:t>
-      </w:r>
-      <w:r>
-        <w:t>Die Entwurfsentscheidungen im Backend implementiert.</w:t>
+      </w:pPr>
+      <w:proofErr w:type="spellStart"/>
+      <w:r>
+        <w:t>Mockito</w:t>
+      </w:r>
+      <w:proofErr w:type="spellEnd"/>
+      <w:r>
+        <w:t xml:space="preserve">: Kommt </w:t>
+      </w:r>
+      <w:proofErr w:type="spellStart"/>
+      <w:r>
+        <w:t>Mockito</w:t>
+      </w:r>
+      <w:proofErr w:type="spellEnd"/>
+      <w:r>
+        <w:t xml:space="preserve"> nur bei den Tests zum Einsatz?</w:t>
+      </w:r>
+    </w:p>
+    <w:p>
+      <w:r>
+        <w:t xml:space="preserve">Nein. </w:t>
+      </w:r>
+      <w:proofErr w:type="spellStart"/>
+      <w:r>
+        <w:t>Mockito</w:t>
+      </w:r>
+      <w:proofErr w:type="spellEnd"/>
+      <w:r>
+        <w:t xml:space="preserve"> kann in der Implementierung verwendet werden um gleich </w:t>
+      </w:r>
+      <w:proofErr w:type="spellStart"/>
+      <w:r>
+        <w:t>MockUps</w:t>
+      </w:r>
+      <w:proofErr w:type="spellEnd"/>
+      <w:r>
+        <w:t xml:space="preserve"> von Klassen zu erstellen. Dieser Teil findet dann in </w:t>
+      </w:r>
+      <w:proofErr w:type="spellStart"/>
+      <w:r>
+        <w:t>src</w:t>
+      </w:r>
+      <w:proofErr w:type="spellEnd"/>
+      <w:r>
+        <w:t>/</w:t>
+      </w:r>
+      <w:proofErr w:type="spellStart"/>
+      <w:r>
+        <w:t>main</w:t>
+      </w:r>
+      <w:proofErr w:type="spellEnd"/>
+      <w:r>
+        <w:t>/</w:t>
+      </w:r>
+      <w:proofErr w:type="spellStart"/>
+      <w:r>
+        <w:t>java</w:t>
+      </w:r>
+      <w:proofErr w:type="spellEnd"/>
+      <w:r>
+        <w:t xml:space="preserve"> statt.</w:t>
+      </w:r>
+    </w:p>
+    <w:p>
+      <w:pPr>
+        <w:pStyle w:val="berschrift2"/>
+      </w:pPr>
+      <w:proofErr w:type="spellStart"/>
+      <w:r>
+        <w:t>Yatta</w:t>
+      </w:r>
+      <w:proofErr w:type="spellEnd"/>
+      <w:r>
+        <w:t>: Was ist alles in einem Profil enthalten?</w:t>
+      </w:r>
+    </w:p>
+    <w:p>
+      <w:r>
+        <w:t xml:space="preserve">Die </w:t>
+      </w:r>
+      <w:proofErr w:type="spellStart"/>
+      <w:r>
+        <w:t>Eclipse</w:t>
+      </w:r>
+      <w:proofErr w:type="spellEnd"/>
+      <w:r>
+        <w:t>-Plugins</w:t>
+      </w:r>
+      <w:r>
+        <w:t>.</w:t>
+      </w:r>
+    </w:p>
+    <w:p>
+      <w:pPr>
+        <w:pStyle w:val="berschrift2"/>
+      </w:pPr>
+      <w:r>
+        <w:lastRenderedPageBreak/>
+        <w:t>Macht es Sinn Ordner in die Java-Struktur einzufügen?</w:t>
+      </w:r>
+    </w:p>
+    <w:p>
+      <w:r>
+        <w:t>Nein. Diese werden als Package behandelt.</w:t>
       </w:r>
       <w:bookmarkStart w:id="0" w:name="_GoBack"/>
       <w:bookmarkEnd w:id="0"/>
@@ -367,51 +648,14 @@
     <w:p>
       <w:pPr>
         <w:pStyle w:val="berschrift2"/>
-        <w:ind w:left="708" w:hanging="708"/>
-      </w:pPr>
-      <w:r>
-        <w:t>Leon</w:t>
-      </w:r>
-    </w:p>
-    <w:p>
-      <w:r>
-        <w:t>GUI von MS2 implementiert.</w:t>
-      </w:r>
-      <w:r>
-        <w:t xml:space="preserve"> D</w:t>
-      </w:r>
-      <w:r>
-        <w:t>ie von MS1 werden noch von Leon implementiert.</w:t>
-      </w:r>
-      <w:r>
-        <w:t xml:space="preserve"> </w:t>
-      </w:r>
-      <w:proofErr w:type="spellStart"/>
-      <w:r>
-        <w:t>Yaml</w:t>
-      </w:r>
-      <w:proofErr w:type="spellEnd"/>
-      <w:r>
-        <w:t xml:space="preserve"> Files werden von Leon, Linus und David überarbeitet.</w:t>
-      </w:r>
-    </w:p>
-    <w:p>
-      <w:pPr>
-        <w:pStyle w:val="berschrift2"/>
-        <w:ind w:left="708" w:hanging="708"/>
-      </w:pPr>
-      <w:r>
-        <w:t>Linus</w:t>
-      </w:r>
-    </w:p>
-    <w:p>
-      <w:proofErr w:type="spellStart"/>
-      <w:r>
-        <w:t>Yaml</w:t>
-      </w:r>
-      <w:proofErr w:type="spellEnd"/>
-      <w:r>
-        <w:t xml:space="preserve"> Parser implementiert.</w:t>
+      </w:pPr>
+      <w:r>
+        <w:t>Warum sind so viele unbenutzte Imports in manchen Klassen vorhanden?</w:t>
+      </w:r>
+    </w:p>
+    <w:p>
+      <w:r>
+        <w:t>Das Problem ist noch nicht genau identifiziert.</w:t>
       </w:r>
     </w:p>
     <w:sectPr>
@@ -1785,7 +2029,7 @@
   <w:style w:type="paragraph" w:default="1" w:styleId="Standard">
     <w:name w:val="Normal"/>
     <w:qFormat/>
-    <w:rsid w:val="003A0BE1"/>
+    <w:rsid w:val="00F175CF"/>
     <w:rPr>
       <w:sz w:val="24"/>
     </w:rPr>
@@ -1797,7 +2041,7 @@
     <w:link w:val="berschrift1Zchn"/>
     <w:uiPriority w:val="9"/>
     <w:qFormat/>
-    <w:rsid w:val="00697041"/>
+    <w:rsid w:val="005159B5"/>
     <w:pPr>
       <w:keepNext/>
       <w:keepLines/>
@@ -1806,8 +2050,8 @@
     </w:pPr>
     <w:rPr>
       <w:rFonts w:asciiTheme="majorHAnsi" w:eastAsiaTheme="majorEastAsia" w:hAnsiTheme="majorHAnsi" w:cstheme="majorBidi"/>
-      <w:color w:val="2F5496" w:themeColor="accent1" w:themeShade="BF"/>
-      <w:sz w:val="32"/>
+      <w:b/>
+      <w:sz w:val="36"/>
       <w:szCs w:val="32"/>
     </w:rPr>
   </w:style>
@@ -1819,17 +2063,18 @@
     <w:uiPriority w:val="9"/>
     <w:unhideWhenUsed/>
     <w:qFormat/>
-    <w:rsid w:val="00FC1784"/>
+    <w:rsid w:val="005159B5"/>
     <w:pPr>
       <w:keepNext/>
       <w:keepLines/>
       <w:spacing w:before="40" w:after="0"/>
+      <w:ind w:left="708" w:hanging="708"/>
       <w:outlineLvl w:val="1"/>
     </w:pPr>
     <w:rPr>
       <w:rFonts w:asciiTheme="majorHAnsi" w:eastAsiaTheme="majorEastAsia" w:hAnsiTheme="majorHAnsi" w:cstheme="majorBidi"/>
-      <w:color w:val="2F5496" w:themeColor="accent1" w:themeShade="BF"/>
-      <w:sz w:val="26"/>
+      <w:b/>
+      <w:sz w:val="32"/>
       <w:szCs w:val="26"/>
     </w:rPr>
   </w:style>
@@ -1920,11 +2165,11 @@
     <w:basedOn w:val="Absatz-Standardschriftart"/>
     <w:link w:val="berschrift1"/>
     <w:uiPriority w:val="9"/>
-    <w:rsid w:val="00697041"/>
+    <w:rsid w:val="005159B5"/>
     <w:rPr>
       <w:rFonts w:asciiTheme="majorHAnsi" w:eastAsiaTheme="majorEastAsia" w:hAnsiTheme="majorHAnsi" w:cstheme="majorBidi"/>
-      <w:color w:val="2F5496" w:themeColor="accent1" w:themeShade="BF"/>
-      <w:sz w:val="32"/>
+      <w:b/>
+      <w:sz w:val="36"/>
       <w:szCs w:val="32"/>
     </w:rPr>
   </w:style>
@@ -1933,11 +2178,11 @@
     <w:basedOn w:val="Absatz-Standardschriftart"/>
     <w:link w:val="berschrift2"/>
     <w:uiPriority w:val="9"/>
-    <w:rsid w:val="00FC1784"/>
+    <w:rsid w:val="005159B5"/>
     <w:rPr>
       <w:rFonts w:asciiTheme="majorHAnsi" w:eastAsiaTheme="majorEastAsia" w:hAnsiTheme="majorHAnsi" w:cstheme="majorBidi"/>
-      <w:color w:val="2F5496" w:themeColor="accent1" w:themeShade="BF"/>
-      <w:sz w:val="26"/>
+      <w:b/>
+      <w:sz w:val="32"/>
       <w:szCs w:val="26"/>
     </w:rPr>
   </w:style>

</xml_diff>